<commit_message>
updated Review Sprint 2
</commit_message>
<xml_diff>
--- a/Reviews/Alex/Bericht_Sprint_2.docx
+++ b/Reviews/Alex/Bericht_Sprint_2.docx
@@ -401,6 +401,60 @@
           <w:rFonts w:ascii="Arial" w:hAnsi="Arial" w:cs="Arial"/>
         </w:rPr>
         <w:t xml:space="preserve"> wurde immer klarer und verständlicher.</w:t>
+      </w:r>
+    </w:p>
+    <w:p>
+      <w:pPr>
+        <w:pStyle w:val="KeinLeerraum"/>
+        <w:ind w:left="720"/>
+        <w:rPr>
+          <w:rFonts w:ascii="Arial" w:hAnsi="Arial" w:cs="Arial"/>
+        </w:rPr>
+      </w:pPr>
+    </w:p>
+    <w:p>
+      <w:pPr>
+        <w:pStyle w:val="KeinLeerraum"/>
+        <w:numPr>
+          <w:ilvl w:val="0"/>
+          <w:numId w:val="5"/>
+        </w:numPr>
+        <w:rPr>
+          <w:rFonts w:ascii="Arial" w:hAnsi="Arial" w:cs="Arial"/>
+          <w:u w:val="single"/>
+        </w:rPr>
+      </w:pPr>
+      <w:r>
+        <w:rPr>
+          <w:rFonts w:ascii="Arial" w:hAnsi="Arial" w:cs="Arial"/>
+          <w:u w:val="single"/>
+        </w:rPr>
+        <w:t>Sonstiges</w:t>
+      </w:r>
+    </w:p>
+    <w:p>
+      <w:pPr>
+        <w:pStyle w:val="KeinLeerraum"/>
+        <w:ind w:left="708"/>
+        <w:rPr>
+          <w:rFonts w:ascii="Arial" w:hAnsi="Arial" w:cs="Arial"/>
+          <w:u w:val="single"/>
+        </w:rPr>
+      </w:pPr>
+    </w:p>
+    <w:p>
+      <w:pPr>
+        <w:pStyle w:val="KeinLeerraum"/>
+        <w:ind w:left="708"/>
+        <w:rPr>
+          <w:rFonts w:ascii="Arial" w:hAnsi="Arial" w:cs="Arial"/>
+        </w:rPr>
+      </w:pPr>
+      <w:r>
+        <w:rPr>
+          <w:rFonts w:ascii="Arial" w:hAnsi="Arial" w:cs="Arial"/>
+        </w:rPr>
+        <w:t>Der Einblick in die anderen Schichten der Teams hat etwas gefehlt.</w:t>
       </w:r>
     </w:p>
     <w:p>

</xml_diff>